<commit_message>
This is what i do in week 9
</commit_message>
<xml_diff>
--- a/Semester 1/Jobsheet9/P9_TI 1E_Ekya Muhammad Hasfi Fadlilurrahman.docx
+++ b/Semester 1/Jobsheet9/P9_TI 1E_Ekya Muhammad Hasfi Fadlilurrahman.docx
@@ -513,25 +513,7 @@
               <w:b/>
               <w:sz w:val="28"/>
             </w:rPr>
-            <w:t xml:space="preserve">KODE </w:t>
-          </w:r>
-          <w:proofErr w:type="gramStart"/>
-          <w:r>
-            <w:rPr>
-              <w:rFonts w:ascii="Times New Roman" w:hAnsi="Times New Roman" w:cs="Times New Roman"/>
-              <w:b/>
-              <w:sz w:val="28"/>
-            </w:rPr>
-            <w:t>POS :</w:t>
-          </w:r>
-          <w:proofErr w:type="gramEnd"/>
-          <w:r>
-            <w:rPr>
-              <w:rFonts w:ascii="Times New Roman" w:hAnsi="Times New Roman" w:cs="Times New Roman"/>
-              <w:b/>
-              <w:sz w:val="28"/>
-            </w:rPr>
-            <w:t xml:space="preserve"> 65141</w:t>
+            <w:t>KODE POS : 65141</w:t>
           </w:r>
         </w:p>
         <w:p>
@@ -1806,7 +1788,6 @@
         </w:rPr>
         <w:t xml:space="preserve"> </w:t>
       </w:r>
-      <w:proofErr w:type="gramStart"/>
       <w:r>
         <w:rPr>
           <w:rFonts w:ascii="Consolas" w:eastAsia="Times New Roman" w:hAnsi="Consolas" w:cs="Times New Roman"/>
@@ -1827,7 +1808,6 @@
         </w:rPr>
         <w:t>(</w:t>
       </w:r>
-      <w:proofErr w:type="gramEnd"/>
       <w:r>
         <w:rPr>
           <w:rFonts w:ascii="Consolas" w:eastAsia="Times New Roman" w:hAnsi="Consolas" w:cs="Times New Roman"/>
@@ -2065,7 +2045,6 @@
         <w:t xml:space="preserve">        </w:t>
       </w:r>
       <w:proofErr w:type="spellStart"/>
-      <w:proofErr w:type="gramStart"/>
       <w:r>
         <w:rPr>
           <w:rFonts w:ascii="Consolas" w:eastAsia="Times New Roman" w:hAnsi="Consolas" w:cs="Times New Roman"/>
@@ -2087,7 +2066,6 @@
         </w:rPr>
         <w:t>[</w:t>
       </w:r>
-      <w:proofErr w:type="gramEnd"/>
       <w:r>
         <w:rPr>
           <w:rFonts w:ascii="Consolas" w:eastAsia="Times New Roman" w:hAnsi="Consolas" w:cs="Times New Roman"/>
@@ -2172,7 +2150,6 @@
         <w:t xml:space="preserve">        </w:t>
       </w:r>
       <w:proofErr w:type="spellStart"/>
-      <w:proofErr w:type="gramStart"/>
       <w:r>
         <w:rPr>
           <w:rFonts w:ascii="Consolas" w:eastAsia="Times New Roman" w:hAnsi="Consolas" w:cs="Times New Roman"/>
@@ -2194,7 +2171,6 @@
         </w:rPr>
         <w:t>[</w:t>
       </w:r>
-      <w:proofErr w:type="gramEnd"/>
       <w:r>
         <w:rPr>
           <w:rFonts w:ascii="Consolas" w:eastAsia="Times New Roman" w:hAnsi="Consolas" w:cs="Times New Roman"/>
@@ -2279,7 +2255,6 @@
         <w:t xml:space="preserve">        </w:t>
       </w:r>
       <w:proofErr w:type="spellStart"/>
-      <w:proofErr w:type="gramStart"/>
       <w:r>
         <w:rPr>
           <w:rFonts w:ascii="Consolas" w:eastAsia="Times New Roman" w:hAnsi="Consolas" w:cs="Times New Roman"/>
@@ -2301,7 +2276,6 @@
         </w:rPr>
         <w:t>[</w:t>
       </w:r>
-      <w:proofErr w:type="gramEnd"/>
       <w:r>
         <w:rPr>
           <w:rFonts w:ascii="Consolas" w:eastAsia="Times New Roman" w:hAnsi="Consolas" w:cs="Times New Roman"/>
@@ -2396,7 +2370,6 @@
         <w:t xml:space="preserve">        </w:t>
       </w:r>
       <w:proofErr w:type="spellStart"/>
-      <w:proofErr w:type="gramStart"/>
       <w:r>
         <w:rPr>
           <w:rFonts w:ascii="Consolas" w:eastAsia="Times New Roman" w:hAnsi="Consolas" w:cs="Times New Roman"/>
@@ -2418,7 +2391,6 @@
         </w:rPr>
         <w:t>[</w:t>
       </w:r>
-      <w:proofErr w:type="gramEnd"/>
       <w:r>
         <w:rPr>
           <w:rFonts w:ascii="Consolas" w:eastAsia="Times New Roman" w:hAnsi="Consolas" w:cs="Times New Roman"/>
@@ -2578,7 +2550,6 @@
         <w:t>(</w:t>
       </w:r>
       <w:proofErr w:type="spellStart"/>
-      <w:proofErr w:type="gramStart"/>
       <w:r>
         <w:rPr>
           <w:rFonts w:ascii="Consolas" w:eastAsia="Times New Roman" w:hAnsi="Consolas" w:cs="Times New Roman"/>
@@ -2600,7 +2571,6 @@
         </w:rPr>
         <w:t>[</w:t>
       </w:r>
-      <w:proofErr w:type="gramEnd"/>
       <w:r>
         <w:rPr>
           <w:rFonts w:ascii="Consolas" w:eastAsia="Times New Roman" w:hAnsi="Consolas" w:cs="Times New Roman"/>
@@ -2707,7 +2677,6 @@
         <w:t>(</w:t>
       </w:r>
       <w:proofErr w:type="spellStart"/>
-      <w:proofErr w:type="gramStart"/>
       <w:r>
         <w:rPr>
           <w:rFonts w:ascii="Consolas" w:eastAsia="Times New Roman" w:hAnsi="Consolas" w:cs="Times New Roman"/>
@@ -2729,7 +2698,6 @@
         </w:rPr>
         <w:t>[</w:t>
       </w:r>
-      <w:proofErr w:type="gramEnd"/>
       <w:r>
         <w:rPr>
           <w:rFonts w:ascii="Consolas" w:eastAsia="Times New Roman" w:hAnsi="Consolas" w:cs="Times New Roman"/>
@@ -2836,7 +2804,6 @@
         <w:t>(</w:t>
       </w:r>
       <w:proofErr w:type="spellStart"/>
-      <w:proofErr w:type="gramStart"/>
       <w:r>
         <w:rPr>
           <w:rFonts w:ascii="Consolas" w:eastAsia="Times New Roman" w:hAnsi="Consolas" w:cs="Times New Roman"/>
@@ -2858,7 +2825,6 @@
         </w:rPr>
         <w:t>[</w:t>
       </w:r>
-      <w:proofErr w:type="gramEnd"/>
       <w:r>
         <w:rPr>
           <w:rFonts w:ascii="Consolas" w:eastAsia="Times New Roman" w:hAnsi="Consolas" w:cs="Times New Roman"/>
@@ -2966,7 +2932,6 @@
         <w:t>(</w:t>
       </w:r>
       <w:proofErr w:type="spellStart"/>
-      <w:proofErr w:type="gramStart"/>
       <w:r>
         <w:rPr>
           <w:rFonts w:ascii="Consolas" w:eastAsia="Times New Roman" w:hAnsi="Consolas" w:cs="Times New Roman"/>
@@ -2988,7 +2953,6 @@
         </w:rPr>
         <w:t>[</w:t>
       </w:r>
-      <w:proofErr w:type="gramEnd"/>
       <w:r>
         <w:rPr>
           <w:rFonts w:ascii="Consolas" w:eastAsia="Times New Roman" w:hAnsi="Consolas" w:cs="Times New Roman"/>
@@ -4022,7 +3986,6 @@
         </w:rPr>
         <w:t xml:space="preserve"> </w:t>
       </w:r>
-      <w:proofErr w:type="gramStart"/>
       <w:r>
         <w:rPr>
           <w:rFonts w:ascii="Consolas" w:eastAsia="Times New Roman" w:hAnsi="Consolas" w:cs="Times New Roman"/>
@@ -4043,7 +4006,6 @@
         </w:rPr>
         <w:t>(</w:t>
       </w:r>
-      <w:proofErr w:type="gramEnd"/>
       <w:r>
         <w:rPr>
           <w:rFonts w:ascii="Consolas" w:eastAsia="Times New Roman" w:hAnsi="Consolas" w:cs="Times New Roman"/>
@@ -4373,7 +4335,6 @@
         <w:t>(</w:t>
       </w:r>
       <w:proofErr w:type="spellStart"/>
-      <w:proofErr w:type="gramStart"/>
       <w:r>
         <w:rPr>
           <w:rFonts w:ascii="Consolas" w:eastAsia="Times New Roman" w:hAnsi="Consolas" w:cs="Times New Roman"/>
@@ -4395,7 +4356,6 @@
         </w:rPr>
         <w:t>[</w:t>
       </w:r>
-      <w:proofErr w:type="gramEnd"/>
       <w:r>
         <w:rPr>
           <w:rFonts w:ascii="Consolas" w:eastAsia="Times New Roman" w:hAnsi="Consolas" w:cs="Times New Roman"/>
@@ -4502,7 +4462,6 @@
         <w:t>(</w:t>
       </w:r>
       <w:proofErr w:type="spellStart"/>
-      <w:proofErr w:type="gramStart"/>
       <w:r>
         <w:rPr>
           <w:rFonts w:ascii="Consolas" w:eastAsia="Times New Roman" w:hAnsi="Consolas" w:cs="Times New Roman"/>
@@ -4524,7 +4483,6 @@
         </w:rPr>
         <w:t>[</w:t>
       </w:r>
-      <w:proofErr w:type="gramEnd"/>
       <w:r>
         <w:rPr>
           <w:rFonts w:ascii="Consolas" w:eastAsia="Times New Roman" w:hAnsi="Consolas" w:cs="Times New Roman"/>
@@ -4631,7 +4589,6 @@
         <w:t>(</w:t>
       </w:r>
       <w:proofErr w:type="spellStart"/>
-      <w:proofErr w:type="gramStart"/>
       <w:r>
         <w:rPr>
           <w:rFonts w:ascii="Consolas" w:eastAsia="Times New Roman" w:hAnsi="Consolas" w:cs="Times New Roman"/>
@@ -4653,7 +4610,6 @@
         </w:rPr>
         <w:t>[</w:t>
       </w:r>
-      <w:proofErr w:type="gramEnd"/>
       <w:r>
         <w:rPr>
           <w:rFonts w:ascii="Consolas" w:eastAsia="Times New Roman" w:hAnsi="Consolas" w:cs="Times New Roman"/>
@@ -4760,7 +4716,6 @@
         <w:t>(</w:t>
       </w:r>
       <w:proofErr w:type="spellStart"/>
-      <w:proofErr w:type="gramStart"/>
       <w:r>
         <w:rPr>
           <w:rFonts w:ascii="Consolas" w:eastAsia="Times New Roman" w:hAnsi="Consolas" w:cs="Times New Roman"/>
@@ -4782,7 +4737,6 @@
         </w:rPr>
         <w:t>[</w:t>
       </w:r>
-      <w:proofErr w:type="gramEnd"/>
       <w:r>
         <w:rPr>
           <w:rFonts w:ascii="Consolas" w:eastAsia="Times New Roman" w:hAnsi="Consolas" w:cs="Times New Roman"/>
@@ -5106,7 +5060,6 @@
         </w:rPr>
         <w:t xml:space="preserve"> </w:t>
       </w:r>
-      <w:proofErr w:type="gramStart"/>
       <w:r>
         <w:rPr>
           <w:rFonts w:ascii="Consolas" w:eastAsia="Times New Roman" w:hAnsi="Consolas" w:cs="Times New Roman"/>
@@ -5127,7 +5080,6 @@
         </w:rPr>
         <w:t>(</w:t>
       </w:r>
-      <w:proofErr w:type="gramEnd"/>
       <w:r>
         <w:rPr>
           <w:rFonts w:ascii="Consolas" w:eastAsia="Times New Roman" w:hAnsi="Consolas" w:cs="Times New Roman"/>
@@ -5365,7 +5317,6 @@
         <w:t xml:space="preserve">        </w:t>
       </w:r>
       <w:proofErr w:type="spellStart"/>
-      <w:proofErr w:type="gramStart"/>
       <w:r>
         <w:rPr>
           <w:rFonts w:ascii="Consolas" w:eastAsia="Times New Roman" w:hAnsi="Consolas" w:cs="Times New Roman"/>
@@ -5387,7 +5338,6 @@
         </w:rPr>
         <w:t>[</w:t>
       </w:r>
-      <w:proofErr w:type="gramEnd"/>
       <w:r>
         <w:rPr>
           <w:rFonts w:ascii="Consolas" w:eastAsia="Times New Roman" w:hAnsi="Consolas" w:cs="Times New Roman"/>
@@ -5472,7 +5422,6 @@
         <w:t xml:space="preserve">        </w:t>
       </w:r>
       <w:proofErr w:type="spellStart"/>
-      <w:proofErr w:type="gramStart"/>
       <w:r>
         <w:rPr>
           <w:rFonts w:ascii="Consolas" w:eastAsia="Times New Roman" w:hAnsi="Consolas" w:cs="Times New Roman"/>
@@ -5494,7 +5443,6 @@
         </w:rPr>
         <w:t>[</w:t>
       </w:r>
-      <w:proofErr w:type="gramEnd"/>
       <w:r>
         <w:rPr>
           <w:rFonts w:ascii="Consolas" w:eastAsia="Times New Roman" w:hAnsi="Consolas" w:cs="Times New Roman"/>
@@ -5579,7 +5527,6 @@
         <w:t xml:space="preserve">        </w:t>
       </w:r>
       <w:proofErr w:type="spellStart"/>
-      <w:proofErr w:type="gramStart"/>
       <w:r>
         <w:rPr>
           <w:rFonts w:ascii="Consolas" w:eastAsia="Times New Roman" w:hAnsi="Consolas" w:cs="Times New Roman"/>
@@ -5601,7 +5548,6 @@
         </w:rPr>
         <w:t>[</w:t>
       </w:r>
-      <w:proofErr w:type="gramEnd"/>
       <w:r>
         <w:rPr>
           <w:rFonts w:ascii="Consolas" w:eastAsia="Times New Roman" w:hAnsi="Consolas" w:cs="Times New Roman"/>
@@ -5696,7 +5642,6 @@
         <w:t xml:space="preserve">        </w:t>
       </w:r>
       <w:proofErr w:type="spellStart"/>
-      <w:proofErr w:type="gramStart"/>
       <w:r>
         <w:rPr>
           <w:rFonts w:ascii="Consolas" w:eastAsia="Times New Roman" w:hAnsi="Consolas" w:cs="Times New Roman"/>
@@ -5718,7 +5663,6 @@
         </w:rPr>
         <w:t>[</w:t>
       </w:r>
-      <w:proofErr w:type="gramEnd"/>
       <w:r>
         <w:rPr>
           <w:rFonts w:ascii="Consolas" w:eastAsia="Times New Roman" w:hAnsi="Consolas" w:cs="Times New Roman"/>
@@ -7523,7 +7467,6 @@
         <w:t xml:space="preserve"> </w:t>
       </w:r>
       <w:proofErr w:type="spellStart"/>
-      <w:proofErr w:type="gramStart"/>
       <w:r>
         <w:rPr>
           <w:rFonts w:ascii="Times New Roman" w:hAnsi="Times New Roman" w:cs="Times New Roman"/>
@@ -7543,7 +7486,6 @@
         </w:rPr>
         <w:t xml:space="preserve"> :</w:t>
       </w:r>
-      <w:proofErr w:type="gramEnd"/>
     </w:p>
     <w:p>
       <w:pPr>
@@ -8445,7 +8387,6 @@
         <w:t xml:space="preserve"> </w:t>
       </w:r>
       <w:proofErr w:type="spellStart"/>
-      <w:proofErr w:type="gramStart"/>
       <w:r>
         <w:rPr>
           <w:rFonts w:ascii="Consolas" w:eastAsia="Times New Roman" w:hAnsi="Consolas" w:cs="Times New Roman"/>
@@ -8476,7 +8417,6 @@
         </w:rPr>
         <w:t>util</w:t>
       </w:r>
-      <w:proofErr w:type="gramEnd"/>
       <w:r>
         <w:rPr>
           <w:rFonts w:ascii="Consolas" w:eastAsia="Times New Roman" w:hAnsi="Consolas" w:cs="Times New Roman"/>
@@ -8664,7 +8604,6 @@
         </w:rPr>
         <w:t xml:space="preserve"> </w:t>
       </w:r>
-      <w:proofErr w:type="gramStart"/>
       <w:r>
         <w:rPr>
           <w:rFonts w:ascii="Consolas" w:eastAsia="Times New Roman" w:hAnsi="Consolas" w:cs="Times New Roman"/>
@@ -8685,7 +8624,6 @@
         </w:rPr>
         <w:t>(</w:t>
       </w:r>
-      <w:proofErr w:type="gramEnd"/>
       <w:r>
         <w:rPr>
           <w:rFonts w:ascii="Consolas" w:eastAsia="Times New Roman" w:hAnsi="Consolas" w:cs="Times New Roman"/>
@@ -8833,7 +8771,6 @@
         </w:rPr>
         <w:t xml:space="preserve"> </w:t>
       </w:r>
-      <w:proofErr w:type="gramStart"/>
       <w:r>
         <w:rPr>
           <w:rFonts w:ascii="Consolas" w:eastAsia="Times New Roman" w:hAnsi="Consolas" w:cs="Times New Roman"/>
@@ -8854,7 +8791,6 @@
         </w:rPr>
         <w:t>(</w:t>
       </w:r>
-      <w:proofErr w:type="gramEnd"/>
       <w:r>
         <w:rPr>
           <w:rFonts w:ascii="Consolas" w:eastAsia="Times New Roman" w:hAnsi="Consolas" w:cs="Times New Roman"/>
@@ -9505,7 +9441,6 @@
         </w:rPr>
         <w:t xml:space="preserve"> </w:t>
       </w:r>
-      <w:proofErr w:type="gramStart"/>
       <w:r>
         <w:rPr>
           <w:rFonts w:ascii="Consolas" w:eastAsia="Times New Roman" w:hAnsi="Consolas" w:cs="Times New Roman"/>
@@ -9514,18 +9449,7 @@
           <w:szCs w:val="21"/>
           <w:lang w:eastAsia="en-ID"/>
         </w:rPr>
-        <w:t>" :</w:t>
-      </w:r>
-      <w:proofErr w:type="gramEnd"/>
-      <w:r>
-        <w:rPr>
-          <w:rFonts w:ascii="Consolas" w:eastAsia="Times New Roman" w:hAnsi="Consolas" w:cs="Times New Roman"/>
-          <w:color w:val="CE9178"/>
-          <w:sz w:val="21"/>
-          <w:szCs w:val="21"/>
-          <w:lang w:eastAsia="en-ID"/>
-        </w:rPr>
-        <w:t xml:space="preserve"> "</w:t>
+        <w:t>" : "</w:t>
       </w:r>
       <w:r>
         <w:rPr>
@@ -9625,7 +9549,6 @@
         <w:t xml:space="preserve"> </w:t>
       </w:r>
       <w:proofErr w:type="spellStart"/>
-      <w:proofErr w:type="gramStart"/>
       <w:r>
         <w:rPr>
           <w:rFonts w:ascii="Consolas" w:eastAsia="Times New Roman" w:hAnsi="Consolas" w:cs="Times New Roman"/>
@@ -9657,7 +9580,6 @@
         <w:t>nextInt</w:t>
       </w:r>
       <w:proofErr w:type="spellEnd"/>
-      <w:proofErr w:type="gramEnd"/>
       <w:r>
         <w:rPr>
           <w:rFonts w:ascii="Consolas" w:eastAsia="Times New Roman" w:hAnsi="Consolas" w:cs="Times New Roman"/>
@@ -12164,7 +12086,6 @@
         <w:t xml:space="preserve"> </w:t>
       </w:r>
       <w:proofErr w:type="spellStart"/>
-      <w:proofErr w:type="gramStart"/>
       <w:r>
         <w:rPr>
           <w:rFonts w:ascii="Consolas" w:eastAsia="Times New Roman" w:hAnsi="Consolas" w:cs="Times New Roman"/>
@@ -12195,7 +12116,6 @@
         </w:rPr>
         <w:t>util</w:t>
       </w:r>
-      <w:proofErr w:type="gramEnd"/>
       <w:r>
         <w:rPr>
           <w:rFonts w:ascii="Consolas" w:eastAsia="Times New Roman" w:hAnsi="Consolas" w:cs="Times New Roman"/>
@@ -12383,7 +12303,6 @@
         </w:rPr>
         <w:t xml:space="preserve"> </w:t>
       </w:r>
-      <w:proofErr w:type="gramStart"/>
       <w:r>
         <w:rPr>
           <w:rFonts w:ascii="Consolas" w:eastAsia="Times New Roman" w:hAnsi="Consolas" w:cs="Times New Roman"/>
@@ -12404,7 +12323,6 @@
         </w:rPr>
         <w:t>(</w:t>
       </w:r>
-      <w:proofErr w:type="gramEnd"/>
       <w:r>
         <w:rPr>
           <w:rFonts w:ascii="Consolas" w:eastAsia="Times New Roman" w:hAnsi="Consolas" w:cs="Times New Roman"/>
@@ -12552,7 +12470,6 @@
         </w:rPr>
         <w:t xml:space="preserve"> </w:t>
       </w:r>
-      <w:proofErr w:type="gramStart"/>
       <w:r>
         <w:rPr>
           <w:rFonts w:ascii="Consolas" w:eastAsia="Times New Roman" w:hAnsi="Consolas" w:cs="Times New Roman"/>
@@ -12573,7 +12490,6 @@
         </w:rPr>
         <w:t>(</w:t>
       </w:r>
-      <w:proofErr w:type="gramEnd"/>
       <w:r>
         <w:rPr>
           <w:rFonts w:ascii="Consolas" w:eastAsia="Times New Roman" w:hAnsi="Consolas" w:cs="Times New Roman"/>
@@ -12940,7 +12856,6 @@
         <w:t xml:space="preserve"> </w:t>
       </w:r>
       <w:proofErr w:type="spellStart"/>
-      <w:proofErr w:type="gramStart"/>
       <w:r>
         <w:rPr>
           <w:rFonts w:ascii="Consolas" w:eastAsia="Times New Roman" w:hAnsi="Consolas" w:cs="Times New Roman"/>
@@ -12980,18 +12895,7 @@
           <w:szCs w:val="21"/>
           <w:lang w:eastAsia="en-ID"/>
         </w:rPr>
-        <w:t xml:space="preserve"> ;</w:t>
-      </w:r>
-      <w:proofErr w:type="gramEnd"/>
-      <w:r>
-        <w:rPr>
-          <w:rFonts w:ascii="Consolas" w:eastAsia="Times New Roman" w:hAnsi="Consolas" w:cs="Times New Roman"/>
-          <w:color w:val="CCCCCC"/>
-          <w:sz w:val="21"/>
-          <w:szCs w:val="21"/>
-          <w:lang w:eastAsia="en-ID"/>
-        </w:rPr>
-        <w:t xml:space="preserve"> </w:t>
+        <w:t xml:space="preserve"> ; </w:t>
       </w:r>
       <w:proofErr w:type="spellStart"/>
       <w:r>
@@ -13258,7 +13162,6 @@
         </w:rPr>
         <w:t xml:space="preserve"> </w:t>
       </w:r>
-      <w:proofErr w:type="gramStart"/>
       <w:r>
         <w:rPr>
           <w:rFonts w:ascii="Consolas" w:eastAsia="Times New Roman" w:hAnsi="Consolas" w:cs="Times New Roman"/>
@@ -13267,18 +13170,7 @@
           <w:szCs w:val="21"/>
           <w:lang w:eastAsia="en-ID"/>
         </w:rPr>
-        <w:t>" :</w:t>
-      </w:r>
-      <w:proofErr w:type="gramEnd"/>
-      <w:r>
-        <w:rPr>
-          <w:rFonts w:ascii="Consolas" w:eastAsia="Times New Roman" w:hAnsi="Consolas" w:cs="Times New Roman"/>
-          <w:color w:val="CE9178"/>
-          <w:sz w:val="21"/>
-          <w:szCs w:val="21"/>
-          <w:lang w:eastAsia="en-ID"/>
-        </w:rPr>
-        <w:t xml:space="preserve"> "</w:t>
+        <w:t>" : "</w:t>
       </w:r>
       <w:r>
         <w:rPr>
@@ -13378,7 +13270,6 @@
         <w:t xml:space="preserve"> </w:t>
       </w:r>
       <w:proofErr w:type="spellStart"/>
-      <w:proofErr w:type="gramStart"/>
       <w:r>
         <w:rPr>
           <w:rFonts w:ascii="Consolas" w:eastAsia="Times New Roman" w:hAnsi="Consolas" w:cs="Times New Roman"/>
@@ -13410,7 +13301,6 @@
         <w:t>nextInt</w:t>
       </w:r>
       <w:proofErr w:type="spellEnd"/>
-      <w:proofErr w:type="gramEnd"/>
       <w:r>
         <w:rPr>
           <w:rFonts w:ascii="Consolas" w:eastAsia="Times New Roman" w:hAnsi="Consolas" w:cs="Times New Roman"/>
@@ -14658,7 +14548,6 @@
         <w:t xml:space="preserve"> </w:t>
       </w:r>
       <w:proofErr w:type="spellStart"/>
-      <w:proofErr w:type="gramStart"/>
       <w:r>
         <w:rPr>
           <w:rFonts w:ascii="Consolas" w:eastAsia="Times New Roman" w:hAnsi="Consolas" w:cs="Times New Roman"/>
@@ -14689,7 +14578,6 @@
         </w:rPr>
         <w:t>util</w:t>
       </w:r>
-      <w:proofErr w:type="gramEnd"/>
       <w:r>
         <w:rPr>
           <w:rFonts w:ascii="Consolas" w:eastAsia="Times New Roman" w:hAnsi="Consolas" w:cs="Times New Roman"/>
@@ -14877,7 +14765,6 @@
         </w:rPr>
         <w:t xml:space="preserve"> </w:t>
       </w:r>
-      <w:proofErr w:type="gramStart"/>
       <w:r>
         <w:rPr>
           <w:rFonts w:ascii="Consolas" w:eastAsia="Times New Roman" w:hAnsi="Consolas" w:cs="Times New Roman"/>
@@ -14898,7 +14785,6 @@
         </w:rPr>
         <w:t>(</w:t>
       </w:r>
-      <w:proofErr w:type="gramEnd"/>
       <w:r>
         <w:rPr>
           <w:rFonts w:ascii="Consolas" w:eastAsia="Times New Roman" w:hAnsi="Consolas" w:cs="Times New Roman"/>
@@ -15046,7 +14932,6 @@
         </w:rPr>
         <w:t xml:space="preserve"> </w:t>
       </w:r>
-      <w:proofErr w:type="gramStart"/>
       <w:r>
         <w:rPr>
           <w:rFonts w:ascii="Consolas" w:eastAsia="Times New Roman" w:hAnsi="Consolas" w:cs="Times New Roman"/>
@@ -15067,7 +14952,6 @@
         </w:rPr>
         <w:t>(</w:t>
       </w:r>
-      <w:proofErr w:type="gramEnd"/>
       <w:r>
         <w:rPr>
           <w:rFonts w:ascii="Consolas" w:eastAsia="Times New Roman" w:hAnsi="Consolas" w:cs="Times New Roman"/>
@@ -15434,7 +15318,6 @@
         <w:t xml:space="preserve"> </w:t>
       </w:r>
       <w:proofErr w:type="spellStart"/>
-      <w:proofErr w:type="gramStart"/>
       <w:r>
         <w:rPr>
           <w:rFonts w:ascii="Consolas" w:eastAsia="Times New Roman" w:hAnsi="Consolas" w:cs="Times New Roman"/>
@@ -15474,18 +15357,7 @@
           <w:szCs w:val="21"/>
           <w:lang w:eastAsia="en-ID"/>
         </w:rPr>
-        <w:t xml:space="preserve"> ;</w:t>
-      </w:r>
-      <w:proofErr w:type="gramEnd"/>
-      <w:r>
-        <w:rPr>
-          <w:rFonts w:ascii="Consolas" w:eastAsia="Times New Roman" w:hAnsi="Consolas" w:cs="Times New Roman"/>
-          <w:color w:val="CCCCCC"/>
-          <w:sz w:val="21"/>
-          <w:szCs w:val="21"/>
-          <w:lang w:eastAsia="en-ID"/>
-        </w:rPr>
-        <w:t xml:space="preserve"> </w:t>
+        <w:t xml:space="preserve"> ; </w:t>
       </w:r>
       <w:proofErr w:type="spellStart"/>
       <w:r>
@@ -15752,7 +15624,6 @@
         </w:rPr>
         <w:t xml:space="preserve"> </w:t>
       </w:r>
-      <w:proofErr w:type="gramStart"/>
       <w:r>
         <w:rPr>
           <w:rFonts w:ascii="Consolas" w:eastAsia="Times New Roman" w:hAnsi="Consolas" w:cs="Times New Roman"/>
@@ -15761,18 +15632,7 @@
           <w:szCs w:val="21"/>
           <w:lang w:eastAsia="en-ID"/>
         </w:rPr>
-        <w:t>" :</w:t>
-      </w:r>
-      <w:proofErr w:type="gramEnd"/>
-      <w:r>
-        <w:rPr>
-          <w:rFonts w:ascii="Consolas" w:eastAsia="Times New Roman" w:hAnsi="Consolas" w:cs="Times New Roman"/>
-          <w:color w:val="CE9178"/>
-          <w:sz w:val="21"/>
-          <w:szCs w:val="21"/>
-          <w:lang w:eastAsia="en-ID"/>
-        </w:rPr>
-        <w:t xml:space="preserve"> "</w:t>
+        <w:t>" : "</w:t>
       </w:r>
       <w:r>
         <w:rPr>
@@ -15872,7 +15732,6 @@
         <w:t xml:space="preserve"> </w:t>
       </w:r>
       <w:proofErr w:type="spellStart"/>
-      <w:proofErr w:type="gramStart"/>
       <w:r>
         <w:rPr>
           <w:rFonts w:ascii="Consolas" w:eastAsia="Times New Roman" w:hAnsi="Consolas" w:cs="Times New Roman"/>
@@ -15904,7 +15763,6 @@
         <w:t>nextInt</w:t>
       </w:r>
       <w:proofErr w:type="spellEnd"/>
-      <w:proofErr w:type="gramEnd"/>
       <w:r>
         <w:rPr>
           <w:rFonts w:ascii="Consolas" w:eastAsia="Times New Roman" w:hAnsi="Consolas" w:cs="Times New Roman"/>
@@ -19323,7 +19181,6 @@
         <w:t xml:space="preserve"> </w:t>
       </w:r>
       <w:proofErr w:type="spellStart"/>
-      <w:proofErr w:type="gramStart"/>
       <w:r>
         <w:rPr>
           <w:rFonts w:ascii="Consolas" w:eastAsia="Times New Roman" w:hAnsi="Consolas" w:cs="Times New Roman"/>
@@ -19354,7 +19211,6 @@
         </w:rPr>
         <w:t>util</w:t>
       </w:r>
-      <w:proofErr w:type="gramEnd"/>
       <w:r>
         <w:rPr>
           <w:rFonts w:ascii="Consolas" w:eastAsia="Times New Roman" w:hAnsi="Consolas" w:cs="Times New Roman"/>
@@ -19544,7 +19400,6 @@
         </w:rPr>
         <w:t xml:space="preserve"> </w:t>
       </w:r>
-      <w:proofErr w:type="gramStart"/>
       <w:r>
         <w:rPr>
           <w:rFonts w:ascii="Consolas" w:eastAsia="Times New Roman" w:hAnsi="Consolas" w:cs="Times New Roman"/>
@@ -19565,7 +19420,6 @@
         </w:rPr>
         <w:t>(</w:t>
       </w:r>
-      <w:proofErr w:type="gramEnd"/>
       <w:r>
         <w:rPr>
           <w:rFonts w:ascii="Consolas" w:eastAsia="Times New Roman" w:hAnsi="Consolas" w:cs="Times New Roman"/>
@@ -19713,7 +19567,6 @@
         </w:rPr>
         <w:t xml:space="preserve"> </w:t>
       </w:r>
-      <w:proofErr w:type="gramStart"/>
       <w:r>
         <w:rPr>
           <w:rFonts w:ascii="Consolas" w:eastAsia="Times New Roman" w:hAnsi="Consolas" w:cs="Times New Roman"/>
@@ -19734,7 +19587,6 @@
         </w:rPr>
         <w:t>(</w:t>
       </w:r>
-      <w:proofErr w:type="gramEnd"/>
       <w:r>
         <w:rPr>
           <w:rFonts w:ascii="Consolas" w:eastAsia="Times New Roman" w:hAnsi="Consolas" w:cs="Times New Roman"/>
@@ -19893,7 +19745,6 @@
         </w:rPr>
         <w:t xml:space="preserve"> </w:t>
       </w:r>
-      <w:proofErr w:type="gramStart"/>
       <w:r>
         <w:rPr>
           <w:rFonts w:ascii="Consolas" w:eastAsia="Times New Roman" w:hAnsi="Consolas" w:cs="Times New Roman"/>
@@ -19914,7 +19765,6 @@
         </w:rPr>
         <w:t>[</w:t>
       </w:r>
-      <w:proofErr w:type="gramEnd"/>
       <w:r>
         <w:rPr>
           <w:rFonts w:ascii="Consolas" w:eastAsia="Times New Roman" w:hAnsi="Consolas" w:cs="Times New Roman"/>
@@ -20606,7 +20456,6 @@
         </w:rPr>
         <w:t xml:space="preserve"> </w:t>
       </w:r>
-      <w:proofErr w:type="gramStart"/>
       <w:r>
         <w:rPr>
           <w:rFonts w:ascii="Consolas" w:eastAsia="Times New Roman" w:hAnsi="Consolas" w:cs="Times New Roman"/>
@@ -20615,18 +20464,7 @@
           <w:szCs w:val="21"/>
           <w:lang w:eastAsia="en-ID"/>
         </w:rPr>
-        <w:t>" :</w:t>
-      </w:r>
-      <w:proofErr w:type="gramEnd"/>
-      <w:r>
-        <w:rPr>
-          <w:rFonts w:ascii="Consolas" w:eastAsia="Times New Roman" w:hAnsi="Consolas" w:cs="Times New Roman"/>
-          <w:color w:val="CE9178"/>
-          <w:sz w:val="21"/>
-          <w:szCs w:val="21"/>
-          <w:lang w:eastAsia="en-ID"/>
-        </w:rPr>
-        <w:t xml:space="preserve"> "</w:t>
+        <w:t>" : "</w:t>
       </w:r>
       <w:r>
         <w:rPr>
@@ -20726,7 +20564,6 @@
         <w:t xml:space="preserve"> </w:t>
       </w:r>
       <w:proofErr w:type="spellStart"/>
-      <w:proofErr w:type="gramStart"/>
       <w:r>
         <w:rPr>
           <w:rFonts w:ascii="Consolas" w:eastAsia="Times New Roman" w:hAnsi="Consolas" w:cs="Times New Roman"/>
@@ -20758,7 +20595,6 @@
         <w:t>nextInt</w:t>
       </w:r>
       <w:proofErr w:type="spellEnd"/>
-      <w:proofErr w:type="gramEnd"/>
       <w:r>
         <w:rPr>
           <w:rFonts w:ascii="Consolas" w:eastAsia="Times New Roman" w:hAnsi="Consolas" w:cs="Times New Roman"/>
@@ -22051,7 +21887,6 @@
         <w:t xml:space="preserve"> </w:t>
       </w:r>
       <w:proofErr w:type="spellStart"/>
-      <w:proofErr w:type="gramStart"/>
       <w:r>
         <w:rPr>
           <w:rFonts w:ascii="Consolas" w:eastAsia="Times New Roman" w:hAnsi="Consolas" w:cs="Times New Roman"/>
@@ -22082,7 +21917,6 @@
         </w:rPr>
         <w:t>util</w:t>
       </w:r>
-      <w:proofErr w:type="gramEnd"/>
       <w:r>
         <w:rPr>
           <w:rFonts w:ascii="Consolas" w:eastAsia="Times New Roman" w:hAnsi="Consolas" w:cs="Times New Roman"/>
@@ -22270,7 +22104,6 @@
         </w:rPr>
         <w:t xml:space="preserve"> </w:t>
       </w:r>
-      <w:proofErr w:type="gramStart"/>
       <w:r>
         <w:rPr>
           <w:rFonts w:ascii="Consolas" w:eastAsia="Times New Roman" w:hAnsi="Consolas" w:cs="Times New Roman"/>
@@ -22291,7 +22124,6 @@
         </w:rPr>
         <w:t>(</w:t>
       </w:r>
-      <w:proofErr w:type="gramEnd"/>
       <w:r>
         <w:rPr>
           <w:rFonts w:ascii="Consolas" w:eastAsia="Times New Roman" w:hAnsi="Consolas" w:cs="Times New Roman"/>
@@ -22439,7 +22271,6 @@
         </w:rPr>
         <w:t xml:space="preserve"> </w:t>
       </w:r>
-      <w:proofErr w:type="gramStart"/>
       <w:r>
         <w:rPr>
           <w:rFonts w:ascii="Consolas" w:eastAsia="Times New Roman" w:hAnsi="Consolas" w:cs="Times New Roman"/>
@@ -22460,7 +22291,6 @@
         </w:rPr>
         <w:t>(</w:t>
       </w:r>
-      <w:proofErr w:type="gramEnd"/>
       <w:r>
         <w:rPr>
           <w:rFonts w:ascii="Consolas" w:eastAsia="Times New Roman" w:hAnsi="Consolas" w:cs="Times New Roman"/>
@@ -22619,7 +22449,6 @@
         </w:rPr>
         <w:t xml:space="preserve"> </w:t>
       </w:r>
-      <w:proofErr w:type="gramStart"/>
       <w:r>
         <w:rPr>
           <w:rFonts w:ascii="Consolas" w:eastAsia="Times New Roman" w:hAnsi="Consolas" w:cs="Times New Roman"/>
@@ -22640,7 +22469,6 @@
         </w:rPr>
         <w:t>[</w:t>
       </w:r>
-      <w:proofErr w:type="gramEnd"/>
       <w:r>
         <w:rPr>
           <w:rFonts w:ascii="Consolas" w:eastAsia="Times New Roman" w:hAnsi="Consolas" w:cs="Times New Roman"/>
@@ -23437,7 +23265,6 @@
         </w:rPr>
         <w:t xml:space="preserve"> </w:t>
       </w:r>
-      <w:proofErr w:type="gramStart"/>
       <w:r>
         <w:rPr>
           <w:rFonts w:ascii="Consolas" w:eastAsia="Times New Roman" w:hAnsi="Consolas" w:cs="Times New Roman"/>
@@ -23446,18 +23273,7 @@
           <w:szCs w:val="21"/>
           <w:lang w:eastAsia="en-ID"/>
         </w:rPr>
-        <w:t>" :</w:t>
-      </w:r>
-      <w:proofErr w:type="gramEnd"/>
-      <w:r>
-        <w:rPr>
-          <w:rFonts w:ascii="Consolas" w:eastAsia="Times New Roman" w:hAnsi="Consolas" w:cs="Times New Roman"/>
-          <w:color w:val="CE9178"/>
-          <w:sz w:val="21"/>
-          <w:szCs w:val="21"/>
-          <w:lang w:eastAsia="en-ID"/>
-        </w:rPr>
-        <w:t xml:space="preserve"> "</w:t>
+        <w:t>" : "</w:t>
       </w:r>
       <w:r>
         <w:rPr>
@@ -23557,7 +23373,6 @@
         <w:t xml:space="preserve"> </w:t>
       </w:r>
       <w:proofErr w:type="spellStart"/>
-      <w:proofErr w:type="gramStart"/>
       <w:r>
         <w:rPr>
           <w:rFonts w:ascii="Consolas" w:eastAsia="Times New Roman" w:hAnsi="Consolas" w:cs="Times New Roman"/>
@@ -23589,7 +23404,6 @@
         <w:t>nextInt</w:t>
       </w:r>
       <w:proofErr w:type="spellEnd"/>
-      <w:proofErr w:type="gramEnd"/>
       <w:r>
         <w:rPr>
           <w:rFonts w:ascii="Consolas" w:eastAsia="Times New Roman" w:hAnsi="Consolas" w:cs="Times New Roman"/>
@@ -24922,7 +24736,6 @@
         <w:t xml:space="preserve"> yang lulus </w:t>
       </w:r>
       <w:proofErr w:type="spellStart"/>
-      <w:proofErr w:type="gramStart"/>
       <w:r>
         <w:rPr>
           <w:rFonts w:ascii="Consolas" w:eastAsia="Times New Roman" w:hAnsi="Consolas" w:cs="Times New Roman"/>
@@ -24942,18 +24755,7 @@
           <w:szCs w:val="21"/>
           <w:lang w:eastAsia="en-ID"/>
         </w:rPr>
-        <w:t xml:space="preserve"> :</w:t>
-      </w:r>
-      <w:proofErr w:type="gramEnd"/>
-      <w:r>
-        <w:rPr>
-          <w:rFonts w:ascii="Consolas" w:eastAsia="Times New Roman" w:hAnsi="Consolas" w:cs="Times New Roman"/>
-          <w:color w:val="CE9178"/>
-          <w:sz w:val="21"/>
-          <w:szCs w:val="21"/>
-          <w:lang w:eastAsia="en-ID"/>
-        </w:rPr>
-        <w:t xml:space="preserve"> "</w:t>
+        <w:t xml:space="preserve"> : "</w:t>
       </w:r>
       <w:r>
         <w:rPr>
@@ -25233,17 +25035,7 @@
           <w:sz w:val="24"/>
           <w:szCs w:val="24"/>
         </w:rPr>
-        <w:t xml:space="preserve"> (</w:t>
-      </w:r>
-      <w:proofErr w:type="gramStart"/>
-      <w:r>
-        <w:rPr>
-          <w:rFonts w:ascii="Times New Roman" w:hAnsi="Times New Roman" w:cs="Times New Roman"/>
-          <w:bCs/>
-          <w:sz w:val="24"/>
-          <w:szCs w:val="24"/>
-        </w:rPr>
-        <w:t>ArrayRataNilaiXX.java)</w:t>
+        <w:t xml:space="preserve"> (ArrayRataNilaiXX.java)</w:t>
       </w:r>
       <w:proofErr w:type="spellStart"/>
       <w:r>
@@ -25256,7 +25048,6 @@
         <w:t>sehingga</w:t>
       </w:r>
       <w:proofErr w:type="spellEnd"/>
-      <w:proofErr w:type="gramEnd"/>
       <w:r>
         <w:rPr>
           <w:rFonts w:ascii="Times New Roman" w:hAnsi="Times New Roman" w:cs="Times New Roman"/>
@@ -25595,7 +25386,6 @@
         <w:t xml:space="preserve"> </w:t>
       </w:r>
       <w:proofErr w:type="spellStart"/>
-      <w:proofErr w:type="gramStart"/>
       <w:r>
         <w:rPr>
           <w:rFonts w:ascii="Consolas" w:eastAsia="Times New Roman" w:hAnsi="Consolas" w:cs="Times New Roman"/>
@@ -25626,7 +25416,6 @@
         </w:rPr>
         <w:t>util</w:t>
       </w:r>
-      <w:proofErr w:type="gramEnd"/>
       <w:r>
         <w:rPr>
           <w:rFonts w:ascii="Consolas" w:eastAsia="Times New Roman" w:hAnsi="Consolas" w:cs="Times New Roman"/>
@@ -25814,7 +25603,6 @@
         </w:rPr>
         <w:t xml:space="preserve"> </w:t>
       </w:r>
-      <w:proofErr w:type="gramStart"/>
       <w:r>
         <w:rPr>
           <w:rFonts w:ascii="Consolas" w:eastAsia="Times New Roman" w:hAnsi="Consolas" w:cs="Times New Roman"/>
@@ -25835,7 +25623,6 @@
         </w:rPr>
         <w:t>(</w:t>
       </w:r>
-      <w:proofErr w:type="gramEnd"/>
       <w:r>
         <w:rPr>
           <w:rFonts w:ascii="Consolas" w:eastAsia="Times New Roman" w:hAnsi="Consolas" w:cs="Times New Roman"/>
@@ -25983,7 +25770,6 @@
         </w:rPr>
         <w:t xml:space="preserve"> </w:t>
       </w:r>
-      <w:proofErr w:type="gramStart"/>
       <w:r>
         <w:rPr>
           <w:rFonts w:ascii="Consolas" w:eastAsia="Times New Roman" w:hAnsi="Consolas" w:cs="Times New Roman"/>
@@ -26004,7 +25790,6 @@
         </w:rPr>
         <w:t>(</w:t>
       </w:r>
-      <w:proofErr w:type="gramEnd"/>
       <w:r>
         <w:rPr>
           <w:rFonts w:ascii="Consolas" w:eastAsia="Times New Roman" w:hAnsi="Consolas" w:cs="Times New Roman"/>
@@ -26628,7 +26413,6 @@
         <w:t xml:space="preserve"> </w:t>
       </w:r>
       <w:proofErr w:type="spellStart"/>
-      <w:proofErr w:type="gramStart"/>
       <w:r>
         <w:rPr>
           <w:rFonts w:ascii="Consolas" w:eastAsia="Times New Roman" w:hAnsi="Consolas" w:cs="Times New Roman"/>
@@ -26648,18 +26432,7 @@
           <w:szCs w:val="21"/>
           <w:lang w:eastAsia="en-ID"/>
         </w:rPr>
-        <w:t xml:space="preserve"> :</w:t>
-      </w:r>
-      <w:proofErr w:type="gramEnd"/>
-      <w:r>
-        <w:rPr>
-          <w:rFonts w:ascii="Consolas" w:eastAsia="Times New Roman" w:hAnsi="Consolas" w:cs="Times New Roman"/>
-          <w:color w:val="CE9178"/>
-          <w:sz w:val="21"/>
-          <w:szCs w:val="21"/>
-          <w:lang w:eastAsia="en-ID"/>
-        </w:rPr>
-        <w:t xml:space="preserve"> "</w:t>
+        <w:t xml:space="preserve"> : "</w:t>
       </w:r>
       <w:r>
         <w:rPr>
@@ -26735,7 +26508,6 @@
         <w:t xml:space="preserve"> </w:t>
       </w:r>
       <w:proofErr w:type="spellStart"/>
-      <w:proofErr w:type="gramStart"/>
       <w:r>
         <w:rPr>
           <w:rFonts w:ascii="Consolas" w:eastAsia="Times New Roman" w:hAnsi="Consolas" w:cs="Times New Roman"/>
@@ -26767,7 +26539,6 @@
         <w:t>nextInt</w:t>
       </w:r>
       <w:proofErr w:type="spellEnd"/>
-      <w:proofErr w:type="gramEnd"/>
       <w:r>
         <w:rPr>
           <w:rFonts w:ascii="Consolas" w:eastAsia="Times New Roman" w:hAnsi="Consolas" w:cs="Times New Roman"/>
@@ -27428,7 +27199,6 @@
         </w:rPr>
         <w:t xml:space="preserve"> </w:t>
       </w:r>
-      <w:proofErr w:type="gramStart"/>
       <w:r>
         <w:rPr>
           <w:rFonts w:ascii="Consolas" w:eastAsia="Times New Roman" w:hAnsi="Consolas" w:cs="Times New Roman"/>
@@ -27437,18 +27207,7 @@
           <w:szCs w:val="21"/>
           <w:lang w:eastAsia="en-ID"/>
         </w:rPr>
-        <w:t>" :</w:t>
-      </w:r>
-      <w:proofErr w:type="gramEnd"/>
-      <w:r>
-        <w:rPr>
-          <w:rFonts w:ascii="Consolas" w:eastAsia="Times New Roman" w:hAnsi="Consolas" w:cs="Times New Roman"/>
-          <w:color w:val="CE9178"/>
-          <w:sz w:val="21"/>
-          <w:szCs w:val="21"/>
-          <w:lang w:eastAsia="en-ID"/>
-        </w:rPr>
-        <w:t xml:space="preserve"> "</w:t>
+        <w:t>" : "</w:t>
       </w:r>
       <w:r>
         <w:rPr>
@@ -27548,7 +27307,6 @@
         <w:t xml:space="preserve"> </w:t>
       </w:r>
       <w:proofErr w:type="spellStart"/>
-      <w:proofErr w:type="gramStart"/>
       <w:r>
         <w:rPr>
           <w:rFonts w:ascii="Consolas" w:eastAsia="Times New Roman" w:hAnsi="Consolas" w:cs="Times New Roman"/>
@@ -27580,7 +27338,6 @@
         <w:t>nextInt</w:t>
       </w:r>
       <w:proofErr w:type="spellEnd"/>
-      <w:proofErr w:type="gramEnd"/>
       <w:r>
         <w:rPr>
           <w:rFonts w:ascii="Consolas" w:eastAsia="Times New Roman" w:hAnsi="Consolas" w:cs="Times New Roman"/>
@@ -29766,7 +29523,6 @@
         </w:rPr>
         <w:t xml:space="preserve"> </w:t>
       </w:r>
-      <w:proofErr w:type="gramStart"/>
       <w:r>
         <w:rPr>
           <w:rFonts w:ascii="Consolas" w:eastAsia="Times New Roman" w:hAnsi="Consolas" w:cs="Times New Roman"/>
@@ -29787,7 +29543,6 @@
         </w:rPr>
         <w:t>(</w:t>
       </w:r>
-      <w:proofErr w:type="gramEnd"/>
       <w:r>
         <w:rPr>
           <w:rFonts w:ascii="Consolas" w:eastAsia="Times New Roman" w:hAnsi="Consolas" w:cs="Times New Roman"/>
@@ -32289,7 +32044,6 @@
         <w:t xml:space="preserve"> </w:t>
       </w:r>
       <w:proofErr w:type="spellStart"/>
-      <w:proofErr w:type="gramStart"/>
       <w:r>
         <w:rPr>
           <w:rFonts w:ascii="Consolas" w:eastAsia="Times New Roman" w:hAnsi="Consolas" w:cs="Times New Roman"/>
@@ -32320,7 +32074,6 @@
         </w:rPr>
         <w:t>util</w:t>
       </w:r>
-      <w:proofErr w:type="gramEnd"/>
       <w:r>
         <w:rPr>
           <w:rFonts w:ascii="Consolas" w:eastAsia="Times New Roman" w:hAnsi="Consolas" w:cs="Times New Roman"/>
@@ -32508,7 +32261,6 @@
         </w:rPr>
         <w:t xml:space="preserve"> </w:t>
       </w:r>
-      <w:proofErr w:type="gramStart"/>
       <w:r>
         <w:rPr>
           <w:rFonts w:ascii="Consolas" w:eastAsia="Times New Roman" w:hAnsi="Consolas" w:cs="Times New Roman"/>
@@ -32529,7 +32281,6 @@
         </w:rPr>
         <w:t>(</w:t>
       </w:r>
-      <w:proofErr w:type="gramEnd"/>
       <w:r>
         <w:rPr>
           <w:rFonts w:ascii="Consolas" w:eastAsia="Times New Roman" w:hAnsi="Consolas" w:cs="Times New Roman"/>
@@ -32677,7 +32428,6 @@
         </w:rPr>
         <w:t xml:space="preserve"> </w:t>
       </w:r>
-      <w:proofErr w:type="gramStart"/>
       <w:r>
         <w:rPr>
           <w:rFonts w:ascii="Consolas" w:eastAsia="Times New Roman" w:hAnsi="Consolas" w:cs="Times New Roman"/>
@@ -32698,7 +32448,6 @@
         </w:rPr>
         <w:t>(</w:t>
       </w:r>
-      <w:proofErr w:type="gramEnd"/>
       <w:r>
         <w:rPr>
           <w:rFonts w:ascii="Consolas" w:eastAsia="Times New Roman" w:hAnsi="Consolas" w:cs="Times New Roman"/>
@@ -33140,29 +32889,7 @@
           <w:szCs w:val="21"/>
           <w:lang w:eastAsia="en-ID"/>
         </w:rPr>
-        <w:t xml:space="preserve"> </w:t>
-      </w:r>
-      <w:proofErr w:type="gramStart"/>
-      <w:r>
-        <w:rPr>
-          <w:rFonts w:ascii="Consolas" w:eastAsia="Times New Roman" w:hAnsi="Consolas" w:cs="Times New Roman"/>
-          <w:color w:val="CE9178"/>
-          <w:sz w:val="21"/>
-          <w:szCs w:val="21"/>
-          <w:lang w:eastAsia="en-ID"/>
-        </w:rPr>
-        <w:t>array :</w:t>
-      </w:r>
-      <w:proofErr w:type="gramEnd"/>
-      <w:r>
-        <w:rPr>
-          <w:rFonts w:ascii="Consolas" w:eastAsia="Times New Roman" w:hAnsi="Consolas" w:cs="Times New Roman"/>
-          <w:color w:val="CE9178"/>
-          <w:sz w:val="21"/>
-          <w:szCs w:val="21"/>
-          <w:lang w:eastAsia="en-ID"/>
-        </w:rPr>
-        <w:t xml:space="preserve"> "</w:t>
+        <w:t xml:space="preserve"> array : "</w:t>
       </w:r>
       <w:r>
         <w:rPr>
@@ -33238,7 +32965,6 @@
         <w:t xml:space="preserve"> </w:t>
       </w:r>
       <w:proofErr w:type="spellStart"/>
-      <w:proofErr w:type="gramStart"/>
       <w:r>
         <w:rPr>
           <w:rFonts w:ascii="Consolas" w:eastAsia="Times New Roman" w:hAnsi="Consolas" w:cs="Times New Roman"/>
@@ -33270,7 +32996,6 @@
         <w:t>nextInt</w:t>
       </w:r>
       <w:proofErr w:type="spellEnd"/>
-      <w:proofErr w:type="gramEnd"/>
       <w:r>
         <w:rPr>
           <w:rFonts w:ascii="Consolas" w:eastAsia="Times New Roman" w:hAnsi="Consolas" w:cs="Times New Roman"/>
@@ -33891,7 +33616,6 @@
         </w:rPr>
         <w:t xml:space="preserve"> </w:t>
       </w:r>
-      <w:proofErr w:type="gramStart"/>
       <w:r>
         <w:rPr>
           <w:rFonts w:ascii="Consolas" w:eastAsia="Times New Roman" w:hAnsi="Consolas" w:cs="Times New Roman"/>
@@ -33900,18 +33624,7 @@
           <w:szCs w:val="21"/>
           <w:lang w:eastAsia="en-ID"/>
         </w:rPr>
-        <w:t>" :</w:t>
-      </w:r>
-      <w:proofErr w:type="gramEnd"/>
-      <w:r>
-        <w:rPr>
-          <w:rFonts w:ascii="Consolas" w:eastAsia="Times New Roman" w:hAnsi="Consolas" w:cs="Times New Roman"/>
-          <w:color w:val="CE9178"/>
-          <w:sz w:val="21"/>
-          <w:szCs w:val="21"/>
-          <w:lang w:eastAsia="en-ID"/>
-        </w:rPr>
-        <w:t xml:space="preserve"> "</w:t>
+        <w:t>" : "</w:t>
       </w:r>
       <w:r>
         <w:rPr>
@@ -34011,7 +33724,6 @@
         <w:t xml:space="preserve"> </w:t>
       </w:r>
       <w:proofErr w:type="spellStart"/>
-      <w:proofErr w:type="gramStart"/>
       <w:r>
         <w:rPr>
           <w:rFonts w:ascii="Consolas" w:eastAsia="Times New Roman" w:hAnsi="Consolas" w:cs="Times New Roman"/>
@@ -34043,7 +33755,6 @@
         <w:t>nextInt</w:t>
       </w:r>
       <w:proofErr w:type="spellEnd"/>
-      <w:proofErr w:type="gramEnd"/>
       <w:r>
         <w:rPr>
           <w:rFonts w:ascii="Consolas" w:eastAsia="Times New Roman" w:hAnsi="Consolas" w:cs="Times New Roman"/>
@@ -34195,7 +33906,6 @@
         <w:t xml:space="preserve"> </w:t>
       </w:r>
       <w:proofErr w:type="spellStart"/>
-      <w:proofErr w:type="gramStart"/>
       <w:r>
         <w:rPr>
           <w:rFonts w:ascii="Consolas" w:eastAsia="Times New Roman" w:hAnsi="Consolas" w:cs="Times New Roman"/>
@@ -34215,18 +33925,7 @@
           <w:szCs w:val="21"/>
           <w:lang w:eastAsia="en-ID"/>
         </w:rPr>
-        <w:t xml:space="preserve"> :</w:t>
-      </w:r>
-      <w:proofErr w:type="gramEnd"/>
-      <w:r>
-        <w:rPr>
-          <w:rFonts w:ascii="Consolas" w:eastAsia="Times New Roman" w:hAnsi="Consolas" w:cs="Times New Roman"/>
-          <w:color w:val="CE9178"/>
-          <w:sz w:val="21"/>
-          <w:szCs w:val="21"/>
-          <w:lang w:eastAsia="en-ID"/>
-        </w:rPr>
-        <w:t xml:space="preserve"> "</w:t>
+        <w:t xml:space="preserve"> : "</w:t>
       </w:r>
       <w:r>
         <w:rPr>
@@ -34302,7 +34001,6 @@
         <w:t xml:space="preserve"> </w:t>
       </w:r>
       <w:proofErr w:type="spellStart"/>
-      <w:proofErr w:type="gramStart"/>
       <w:r>
         <w:rPr>
           <w:rFonts w:ascii="Consolas" w:eastAsia="Times New Roman" w:hAnsi="Consolas" w:cs="Times New Roman"/>
@@ -34334,7 +34032,6 @@
         <w:t>nextInt</w:t>
       </w:r>
       <w:proofErr w:type="spellEnd"/>
-      <w:proofErr w:type="gramEnd"/>
       <w:r>
         <w:rPr>
           <w:rFonts w:ascii="Consolas" w:eastAsia="Times New Roman" w:hAnsi="Consolas" w:cs="Times New Roman"/>
@@ -35799,7 +35496,6 @@
         <w:t xml:space="preserve"> </w:t>
       </w:r>
       <w:proofErr w:type="spellStart"/>
-      <w:proofErr w:type="gramStart"/>
       <w:r>
         <w:rPr>
           <w:rFonts w:ascii="Consolas" w:eastAsia="Times New Roman" w:hAnsi="Consolas" w:cs="Times New Roman"/>
@@ -35830,7 +35526,6 @@
         </w:rPr>
         <w:t>util</w:t>
       </w:r>
-      <w:proofErr w:type="gramEnd"/>
       <w:r>
         <w:rPr>
           <w:rFonts w:ascii="Consolas" w:eastAsia="Times New Roman" w:hAnsi="Consolas" w:cs="Times New Roman"/>
@@ -36018,7 +35713,6 @@
         </w:rPr>
         <w:t xml:space="preserve"> </w:t>
       </w:r>
-      <w:proofErr w:type="gramStart"/>
       <w:r>
         <w:rPr>
           <w:rFonts w:ascii="Consolas" w:eastAsia="Times New Roman" w:hAnsi="Consolas" w:cs="Times New Roman"/>
@@ -36039,7 +35733,6 @@
         </w:rPr>
         <w:t>(</w:t>
       </w:r>
-      <w:proofErr w:type="gramEnd"/>
       <w:r>
         <w:rPr>
           <w:rFonts w:ascii="Consolas" w:eastAsia="Times New Roman" w:hAnsi="Consolas" w:cs="Times New Roman"/>
@@ -36187,7 +35880,6 @@
         </w:rPr>
         <w:t xml:space="preserve"> </w:t>
       </w:r>
-      <w:proofErr w:type="gramStart"/>
       <w:r>
         <w:rPr>
           <w:rFonts w:ascii="Consolas" w:eastAsia="Times New Roman" w:hAnsi="Consolas" w:cs="Times New Roman"/>
@@ -36208,7 +35900,6 @@
         </w:rPr>
         <w:t>(</w:t>
       </w:r>
-      <w:proofErr w:type="gramEnd"/>
       <w:r>
         <w:rPr>
           <w:rFonts w:ascii="Consolas" w:eastAsia="Times New Roman" w:hAnsi="Consolas" w:cs="Times New Roman"/>
@@ -36710,29 +36401,7 @@
           <w:szCs w:val="21"/>
           <w:lang w:eastAsia="en-ID"/>
         </w:rPr>
-        <w:t xml:space="preserve"> </w:t>
-      </w:r>
-      <w:proofErr w:type="gramStart"/>
-      <w:r>
-        <w:rPr>
-          <w:rFonts w:ascii="Consolas" w:eastAsia="Times New Roman" w:hAnsi="Consolas" w:cs="Times New Roman"/>
-          <w:color w:val="CE9178"/>
-          <w:sz w:val="21"/>
-          <w:szCs w:val="21"/>
-          <w:lang w:eastAsia="en-ID"/>
-        </w:rPr>
-        <w:t>array :</w:t>
-      </w:r>
-      <w:proofErr w:type="gramEnd"/>
-      <w:r>
-        <w:rPr>
-          <w:rFonts w:ascii="Consolas" w:eastAsia="Times New Roman" w:hAnsi="Consolas" w:cs="Times New Roman"/>
-          <w:color w:val="CE9178"/>
-          <w:sz w:val="21"/>
-          <w:szCs w:val="21"/>
-          <w:lang w:eastAsia="en-ID"/>
-        </w:rPr>
-        <w:t xml:space="preserve"> "</w:t>
+        <w:t xml:space="preserve"> array : "</w:t>
       </w:r>
       <w:r>
         <w:rPr>
@@ -36808,7 +36477,6 @@
         <w:t xml:space="preserve"> </w:t>
       </w:r>
       <w:proofErr w:type="spellStart"/>
-      <w:proofErr w:type="gramStart"/>
       <w:r>
         <w:rPr>
           <w:rFonts w:ascii="Consolas" w:eastAsia="Times New Roman" w:hAnsi="Consolas" w:cs="Times New Roman"/>
@@ -36840,7 +36508,6 @@
         <w:t>nextInt</w:t>
       </w:r>
       <w:proofErr w:type="spellEnd"/>
-      <w:proofErr w:type="gramEnd"/>
       <w:r>
         <w:rPr>
           <w:rFonts w:ascii="Consolas" w:eastAsia="Times New Roman" w:hAnsi="Consolas" w:cs="Times New Roman"/>
@@ -37461,7 +37128,6 @@
         </w:rPr>
         <w:t xml:space="preserve"> </w:t>
       </w:r>
-      <w:proofErr w:type="gramStart"/>
       <w:r>
         <w:rPr>
           <w:rFonts w:ascii="Consolas" w:eastAsia="Times New Roman" w:hAnsi="Consolas" w:cs="Times New Roman"/>
@@ -37470,18 +37136,7 @@
           <w:szCs w:val="21"/>
           <w:lang w:eastAsia="en-ID"/>
         </w:rPr>
-        <w:t>" :</w:t>
-      </w:r>
-      <w:proofErr w:type="gramEnd"/>
-      <w:r>
-        <w:rPr>
-          <w:rFonts w:ascii="Consolas" w:eastAsia="Times New Roman" w:hAnsi="Consolas" w:cs="Times New Roman"/>
-          <w:color w:val="CE9178"/>
-          <w:sz w:val="21"/>
-          <w:szCs w:val="21"/>
-          <w:lang w:eastAsia="en-ID"/>
-        </w:rPr>
-        <w:t xml:space="preserve"> "</w:t>
+        <w:t>" : "</w:t>
       </w:r>
       <w:r>
         <w:rPr>
@@ -37581,7 +37236,6 @@
         <w:t xml:space="preserve"> </w:t>
       </w:r>
       <w:proofErr w:type="spellStart"/>
-      <w:proofErr w:type="gramStart"/>
       <w:r>
         <w:rPr>
           <w:rFonts w:ascii="Consolas" w:eastAsia="Times New Roman" w:hAnsi="Consolas" w:cs="Times New Roman"/>
@@ -37613,7 +37267,6 @@
         <w:t>nextInt</w:t>
       </w:r>
       <w:proofErr w:type="spellEnd"/>
-      <w:proofErr w:type="gramEnd"/>
       <w:r>
         <w:rPr>
           <w:rFonts w:ascii="Consolas" w:eastAsia="Times New Roman" w:hAnsi="Consolas" w:cs="Times New Roman"/>
@@ -37765,7 +37418,6 @@
         <w:t xml:space="preserve"> </w:t>
       </w:r>
       <w:proofErr w:type="spellStart"/>
-      <w:proofErr w:type="gramStart"/>
       <w:r>
         <w:rPr>
           <w:rFonts w:ascii="Consolas" w:eastAsia="Times New Roman" w:hAnsi="Consolas" w:cs="Times New Roman"/>
@@ -37785,18 +37437,7 @@
           <w:szCs w:val="21"/>
           <w:lang w:eastAsia="en-ID"/>
         </w:rPr>
-        <w:t xml:space="preserve"> :</w:t>
-      </w:r>
-      <w:proofErr w:type="gramEnd"/>
-      <w:r>
-        <w:rPr>
-          <w:rFonts w:ascii="Consolas" w:eastAsia="Times New Roman" w:hAnsi="Consolas" w:cs="Times New Roman"/>
-          <w:color w:val="CE9178"/>
-          <w:sz w:val="21"/>
-          <w:szCs w:val="21"/>
-          <w:lang w:eastAsia="en-ID"/>
-        </w:rPr>
-        <w:t xml:space="preserve"> "</w:t>
+        <w:t xml:space="preserve"> : "</w:t>
       </w:r>
       <w:r>
         <w:rPr>
@@ -37872,7 +37513,6 @@
         <w:t xml:space="preserve"> </w:t>
       </w:r>
       <w:proofErr w:type="spellStart"/>
-      <w:proofErr w:type="gramStart"/>
       <w:r>
         <w:rPr>
           <w:rFonts w:ascii="Consolas" w:eastAsia="Times New Roman" w:hAnsi="Consolas" w:cs="Times New Roman"/>
@@ -37904,7 +37544,6 @@
         <w:t>nextInt</w:t>
       </w:r>
       <w:proofErr w:type="spellEnd"/>
-      <w:proofErr w:type="gramEnd"/>
       <w:r>
         <w:rPr>
           <w:rFonts w:ascii="Consolas" w:eastAsia="Times New Roman" w:hAnsi="Consolas" w:cs="Times New Roman"/>
@@ -38494,7 +38133,6 @@
         <w:t xml:space="preserve"> key yang </w:t>
       </w:r>
       <w:proofErr w:type="spellStart"/>
-      <w:proofErr w:type="gramStart"/>
       <w:r>
         <w:rPr>
           <w:rFonts w:ascii="Consolas" w:eastAsia="Times New Roman" w:hAnsi="Consolas" w:cs="Times New Roman"/>
@@ -38514,18 +38152,7 @@
           <w:szCs w:val="21"/>
           <w:lang w:eastAsia="en-ID"/>
         </w:rPr>
-        <w:t xml:space="preserve"> :</w:t>
-      </w:r>
-      <w:proofErr w:type="gramEnd"/>
-      <w:r>
-        <w:rPr>
-          <w:rFonts w:ascii="Consolas" w:eastAsia="Times New Roman" w:hAnsi="Consolas" w:cs="Times New Roman"/>
-          <w:color w:val="CE9178"/>
-          <w:sz w:val="21"/>
-          <w:szCs w:val="21"/>
-          <w:lang w:eastAsia="en-ID"/>
-        </w:rPr>
-        <w:t xml:space="preserve"> 0"</w:t>
+        <w:t xml:space="preserve"> : 0"</w:t>
       </w:r>
       <w:r>
         <w:rPr>
@@ -38882,7 +38509,6 @@
         </w:rPr>
         <w:t xml:space="preserve"> </w:t>
       </w:r>
-      <w:proofErr w:type="gramStart"/>
       <w:r>
         <w:rPr>
           <w:rFonts w:ascii="Consolas" w:eastAsia="Times New Roman" w:hAnsi="Consolas" w:cs="Times New Roman"/>
@@ -38911,18 +38537,7 @@
           <w:szCs w:val="21"/>
           <w:lang w:eastAsia="en-ID"/>
         </w:rPr>
-        <w:t>!</w:t>
-      </w:r>
-      <w:proofErr w:type="gramEnd"/>
-      <w:r>
-        <w:rPr>
-          <w:rFonts w:ascii="Consolas" w:eastAsia="Times New Roman" w:hAnsi="Consolas" w:cs="Times New Roman"/>
-          <w:color w:val="D4D4D4"/>
-          <w:sz w:val="21"/>
-          <w:szCs w:val="21"/>
-          <w:lang w:eastAsia="en-ID"/>
-        </w:rPr>
-        <w:t>=</w:t>
+        <w:t>!=</w:t>
       </w:r>
       <w:r>
         <w:rPr>
@@ -39448,7 +39063,6 @@
         <w:t xml:space="preserve"> (</w:t>
       </w:r>
       <w:proofErr w:type="spellStart"/>
-      <w:proofErr w:type="gramStart"/>
       <w:r>
         <w:rPr>
           <w:rFonts w:ascii="Consolas" w:eastAsia="Times New Roman" w:hAnsi="Consolas" w:cs="Times New Roman"/>
@@ -39478,18 +39092,7 @@
           <w:szCs w:val="21"/>
           <w:lang w:eastAsia="en-ID"/>
         </w:rPr>
-        <w:t>!</w:t>
-      </w:r>
-      <w:proofErr w:type="gramEnd"/>
-      <w:r>
-        <w:rPr>
-          <w:rFonts w:ascii="Consolas" w:eastAsia="Times New Roman" w:hAnsi="Consolas" w:cs="Times New Roman"/>
-          <w:color w:val="D4D4D4"/>
-          <w:sz w:val="21"/>
-          <w:szCs w:val="21"/>
-          <w:lang w:eastAsia="en-ID"/>
-        </w:rPr>
-        <w:t>=</w:t>
+        <w:t>!=</w:t>
       </w:r>
       <w:r>
         <w:rPr>
@@ -40523,7 +40126,6 @@
         <w:t xml:space="preserve"> </w:t>
       </w:r>
       <w:proofErr w:type="spellStart"/>
-      <w:proofErr w:type="gramStart"/>
       <w:r>
         <w:rPr>
           <w:rFonts w:ascii="Consolas" w:eastAsia="Times New Roman" w:hAnsi="Consolas" w:cs="Times New Roman"/>
@@ -40554,7 +40156,6 @@
         </w:rPr>
         <w:t>util</w:t>
       </w:r>
-      <w:proofErr w:type="gramEnd"/>
       <w:r>
         <w:rPr>
           <w:rFonts w:ascii="Consolas" w:eastAsia="Times New Roman" w:hAnsi="Consolas" w:cs="Times New Roman"/>
@@ -40755,7 +40356,6 @@
         </w:rPr>
         <w:t xml:space="preserve"> </w:t>
       </w:r>
-      <w:proofErr w:type="gramStart"/>
       <w:r>
         <w:rPr>
           <w:rFonts w:ascii="Consolas" w:eastAsia="Times New Roman" w:hAnsi="Consolas" w:cs="Times New Roman"/>
@@ -40776,7 +40376,6 @@
         </w:rPr>
         <w:t>(</w:t>
       </w:r>
-      <w:proofErr w:type="gramEnd"/>
       <w:r>
         <w:rPr>
           <w:rFonts w:ascii="Consolas" w:eastAsia="Times New Roman" w:hAnsi="Consolas" w:cs="Times New Roman"/>
@@ -40922,7 +40521,6 @@
         </w:rPr>
         <w:t xml:space="preserve"> </w:t>
       </w:r>
-      <w:proofErr w:type="gramStart"/>
       <w:r>
         <w:rPr>
           <w:rFonts w:ascii="Consolas" w:eastAsia="Times New Roman" w:hAnsi="Consolas" w:cs="Times New Roman"/>
@@ -40943,7 +40541,6 @@
         </w:rPr>
         <w:t>(</w:t>
       </w:r>
-      <w:proofErr w:type="gramEnd"/>
       <w:r>
         <w:rPr>
           <w:rFonts w:ascii="Consolas" w:eastAsia="Times New Roman" w:hAnsi="Consolas" w:cs="Times New Roman"/>
@@ -41584,7 +41181,6 @@
         <w:t xml:space="preserve"> </w:t>
       </w:r>
       <w:proofErr w:type="spellStart"/>
-      <w:proofErr w:type="gramStart"/>
       <w:r>
         <w:rPr>
           <w:rFonts w:ascii="Consolas" w:eastAsia="Times New Roman" w:hAnsi="Consolas" w:cs="Times New Roman"/>
@@ -41616,7 +41212,6 @@
         <w:t>nextInt</w:t>
       </w:r>
       <w:proofErr w:type="spellEnd"/>
-      <w:proofErr w:type="gramEnd"/>
       <w:r>
         <w:rPr>
           <w:rFonts w:ascii="Consolas" w:eastAsia="Times New Roman" w:hAnsi="Consolas" w:cs="Times New Roman"/>
@@ -41663,7 +41258,6 @@
         </w:rPr>
         <w:t xml:space="preserve">        </w:t>
       </w:r>
-      <w:proofErr w:type="gramStart"/>
       <w:r>
         <w:rPr>
           <w:rFonts w:ascii="Consolas" w:eastAsia="Times New Roman" w:hAnsi="Consolas" w:cs="Times New Roman"/>
@@ -41682,18 +41276,7 @@
           <w:szCs w:val="21"/>
           <w:lang w:eastAsia="en-ID"/>
         </w:rPr>
-        <w:t>[</w:t>
-      </w:r>
-      <w:proofErr w:type="gramEnd"/>
-      <w:r>
-        <w:rPr>
-          <w:rFonts w:ascii="Consolas" w:eastAsia="Times New Roman" w:hAnsi="Consolas" w:cs="Times New Roman"/>
-          <w:color w:val="CCCCCC"/>
-          <w:sz w:val="21"/>
-          <w:szCs w:val="21"/>
-          <w:lang w:eastAsia="en-ID"/>
-        </w:rPr>
-        <w:t xml:space="preserve">] </w:t>
+        <w:t xml:space="preserve">[] </w:t>
       </w:r>
       <w:proofErr w:type="spellStart"/>
       <w:r>
@@ -41833,7 +41416,6 @@
         </w:rPr>
         <w:t xml:space="preserve">        </w:t>
       </w:r>
-      <w:proofErr w:type="gramStart"/>
       <w:r>
         <w:rPr>
           <w:rFonts w:ascii="Consolas" w:eastAsia="Times New Roman" w:hAnsi="Consolas" w:cs="Times New Roman"/>
@@ -41855,7 +41437,6 @@
         <w:t>(</w:t>
       </w:r>
       <w:proofErr w:type="spellStart"/>
-      <w:proofErr w:type="gramEnd"/>
       <w:r>
         <w:rPr>
           <w:rFonts w:ascii="Consolas" w:eastAsia="Times New Roman" w:hAnsi="Consolas" w:cs="Times New Roman"/>
@@ -42240,7 +41821,6 @@
         </w:rPr>
         <w:t xml:space="preserve"> </w:t>
       </w:r>
-      <w:proofErr w:type="gramStart"/>
       <w:r>
         <w:rPr>
           <w:rFonts w:ascii="Consolas" w:eastAsia="Times New Roman" w:hAnsi="Consolas" w:cs="Times New Roman"/>
@@ -42249,18 +41829,7 @@
           <w:szCs w:val="21"/>
           <w:lang w:eastAsia="en-ID"/>
         </w:rPr>
-        <w:t>" :</w:t>
-      </w:r>
-      <w:proofErr w:type="gramEnd"/>
-      <w:r>
-        <w:rPr>
-          <w:rFonts w:ascii="Consolas" w:eastAsia="Times New Roman" w:hAnsi="Consolas" w:cs="Times New Roman"/>
-          <w:color w:val="CE9178"/>
-          <w:sz w:val="21"/>
-          <w:szCs w:val="21"/>
-          <w:lang w:eastAsia="en-ID"/>
-        </w:rPr>
-        <w:t xml:space="preserve"> "</w:t>
+        <w:t>" : "</w:t>
       </w:r>
       <w:r>
         <w:rPr>
@@ -42360,7 +41929,6 @@
         <w:t xml:space="preserve"> </w:t>
       </w:r>
       <w:proofErr w:type="spellStart"/>
-      <w:proofErr w:type="gramStart"/>
       <w:r>
         <w:rPr>
           <w:rFonts w:ascii="Consolas" w:eastAsia="Times New Roman" w:hAnsi="Consolas" w:cs="Times New Roman"/>
@@ -42392,7 +41960,6 @@
         <w:t>nextInt</w:t>
       </w:r>
       <w:proofErr w:type="spellEnd"/>
-      <w:proofErr w:type="gramEnd"/>
       <w:r>
         <w:rPr>
           <w:rFonts w:ascii="Consolas" w:eastAsia="Times New Roman" w:hAnsi="Consolas" w:cs="Times New Roman"/>
@@ -42535,7 +42102,6 @@
         </w:rPr>
         <w:t xml:space="preserve">            </w:t>
       </w:r>
-      <w:proofErr w:type="gramStart"/>
       <w:r>
         <w:rPr>
           <w:rFonts w:ascii="Consolas" w:eastAsia="Times New Roman" w:hAnsi="Consolas" w:cs="Times New Roman"/>
@@ -42557,7 +42123,6 @@
         <w:t>(</w:t>
       </w:r>
       <w:proofErr w:type="spellStart"/>
-      <w:proofErr w:type="gramEnd"/>
       <w:r>
         <w:rPr>
           <w:rFonts w:ascii="Consolas" w:eastAsia="Times New Roman" w:hAnsi="Consolas" w:cs="Times New Roman"/>
@@ -44968,7 +44533,6 @@
         <w:t xml:space="preserve"> </w:t>
       </w:r>
       <w:proofErr w:type="spellStart"/>
-      <w:proofErr w:type="gramStart"/>
       <w:r>
         <w:rPr>
           <w:rFonts w:ascii="Times New Roman" w:hAnsi="Times New Roman" w:cs="Times New Roman"/>
@@ -44986,35 +44550,21 @@
         </w:rPr>
         <w:t xml:space="preserve"> :</w:t>
       </w:r>
-      <w:proofErr w:type="gramEnd"/>
     </w:p>
     <w:p>
       <w:pPr>
         <w:spacing w:line="276" w:lineRule="auto"/>
         <w:jc w:val="both"/>
-        <w:rPr>
-          <w:rFonts w:ascii="Times New Roman" w:hAnsi="Times New Roman" w:cs="Times New Roman"/>
-          <w:sz w:val="24"/>
-          <w:szCs w:val="24"/>
-        </w:rPr>
       </w:pPr>
       <w:hyperlink r:id="rId41" w:history="1">
         <w:r>
           <w:rPr>
             <w:rStyle w:val="Hyperlink"/>
-            <w:rFonts w:ascii="Times New Roman" w:hAnsi="Times New Roman" w:cs="Times New Roman"/>
-            <w:sz w:val="24"/>
-            <w:szCs w:val="24"/>
           </w:rPr>
-          <w:t>https://github.com/Ekya1411/MyCollege/tree/main/Semester%201/Jobsheet7</w:t>
+          <w:t>https://github.com/Ekya1411/MyCollege/tree/main/Semester%201/Jobsheet9</w:t>
         </w:r>
       </w:hyperlink>
       <w:r>
-        <w:rPr>
-          <w:rFonts w:ascii="Times New Roman" w:hAnsi="Times New Roman" w:cs="Times New Roman"/>
-          <w:sz w:val="24"/>
-          <w:szCs w:val="24"/>
-        </w:rPr>
         <w:t xml:space="preserve"> </w:t>
       </w:r>
     </w:p>
@@ -45073,7 +44623,6 @@
         <w:t xml:space="preserve"> project </w:t>
       </w:r>
       <w:proofErr w:type="spellStart"/>
-      <w:proofErr w:type="gramStart"/>
       <w:r>
         <w:rPr>
           <w:rFonts w:ascii="Times New Roman" w:hAnsi="Times New Roman" w:cs="Times New Roman"/>
@@ -45089,16 +44638,7 @@
           <w:sz w:val="24"/>
           <w:szCs w:val="24"/>
         </w:rPr>
-        <w:t xml:space="preserve"> :</w:t>
-      </w:r>
-      <w:proofErr w:type="gramEnd"/>
-      <w:r>
-        <w:rPr>
-          <w:rFonts w:ascii="Times New Roman" w:hAnsi="Times New Roman" w:cs="Times New Roman"/>
-          <w:sz w:val="24"/>
-          <w:szCs w:val="24"/>
-        </w:rPr>
-        <w:t xml:space="preserve"> </w:t>
+        <w:t xml:space="preserve"> : </w:t>
       </w:r>
     </w:p>
     <w:p>

</xml_diff>